<commit_message>
Objetivos grupales e individuales corregidos
</commit_message>
<xml_diff>
--- a/Lanzamiento del proyecto/SCRIPT.docx
+++ b/Lanzamiento del proyecto/SCRIPT.docx
@@ -12,8 +12,6 @@
           <w:szCs w:val="24"/>
         </w:rPr>
       </w:pPr>
-      <w:bookmarkStart w:id="0" w:name="_GoBack"/>
-      <w:bookmarkEnd w:id="0"/>
       <w:r>
         <w:rPr>
           <w:rFonts w:ascii="Arial" w:hAnsi="Arial" w:cs="Arial"/>
@@ -101,7 +99,7 @@
           <w:rFonts w:ascii="Arial" w:hAnsi="Arial" w:cs="Arial"/>
           <w:sz w:val="24"/>
           <w:szCs w:val="24"/>
-          <w:lang w:val="en-US"/>
+          <w:lang w:val="es-ES"/>
         </w:rPr>
       </w:pPr>
       <w:r>
@@ -109,7 +107,7 @@
           <w:rFonts w:ascii="Arial" w:hAnsi="Arial" w:cs="Arial"/>
           <w:sz w:val="24"/>
           <w:szCs w:val="24"/>
-          <w:lang w:val="en-US"/>
+          <w:lang w:val="es-ES"/>
         </w:rPr>
         <w:t>METFOR</w:t>
       </w:r>
@@ -122,7 +120,7 @@
           <w:rFonts w:ascii="Arial" w:hAnsi="Arial" w:cs="Arial"/>
           <w:sz w:val="24"/>
           <w:szCs w:val="24"/>
-          <w:lang w:val="en-US"/>
+          <w:lang w:val="es-ES"/>
         </w:rPr>
       </w:pPr>
       <w:r>
@@ -130,7 +128,7 @@
           <w:rFonts w:ascii="Arial" w:hAnsi="Arial" w:cs="Arial"/>
           <w:sz w:val="24"/>
           <w:szCs w:val="24"/>
-          <w:lang w:val="en-US"/>
+          <w:lang w:val="es-ES"/>
         </w:rPr>
         <w:t>CICLO I</w:t>
       </w:r>
@@ -144,7 +142,7 @@
           <w:b/>
           <w:sz w:val="24"/>
           <w:szCs w:val="24"/>
-          <w:lang w:val="en-US"/>
+          <w:lang w:val="es-ES"/>
         </w:rPr>
       </w:pPr>
       <w:r>
@@ -153,7 +151,7 @@
           <w:b/>
           <w:sz w:val="24"/>
           <w:szCs w:val="24"/>
-          <w:lang w:val="en-US"/>
+          <w:lang w:val="es-ES"/>
         </w:rPr>
         <w:t>SCRIPT</w:t>
       </w:r>
@@ -164,7 +162,7 @@
           <w:rFonts w:ascii="Arial" w:hAnsi="Arial" w:cs="Arial"/>
           <w:sz w:val="24"/>
           <w:szCs w:val="24"/>
-          <w:lang w:val="en-US"/>
+          <w:lang w:val="es-ES"/>
         </w:rPr>
       </w:pPr>
     </w:p>
@@ -174,57 +172,26 @@
           <w:rFonts w:ascii="Arial" w:hAnsi="Arial" w:cs="Arial"/>
           <w:sz w:val="24"/>
           <w:szCs w:val="24"/>
-          <w:lang w:val="en-US"/>
+          <w:lang w:val="es-ES"/>
         </w:rPr>
       </w:pPr>
-      <w:proofErr w:type="spellStart"/>
       <w:r>
         <w:rPr>
           <w:rFonts w:ascii="Arial" w:hAnsi="Arial" w:cs="Arial"/>
           <w:sz w:val="24"/>
           <w:szCs w:val="24"/>
-          <w:lang w:val="en-US"/>
+          <w:lang w:val="es-ES"/>
         </w:rPr>
-        <w:t>Fecha</w:t>
-      </w:r>
-      <w:proofErr w:type="spellEnd"/>
-      <w:r>
-        <w:rPr>
-          <w:rFonts w:ascii="Arial" w:hAnsi="Arial" w:cs="Arial"/>
-          <w:sz w:val="24"/>
-          <w:szCs w:val="24"/>
-          <w:lang w:val="en-US"/>
-        </w:rPr>
-        <w:t>:</w:t>
+        <w:t>Fecha:</w:t>
       </w:r>
       <w:r>
         <w:rPr>
           <w:rFonts w:ascii="Arial" w:hAnsi="Arial" w:cs="Arial"/>
           <w:sz w:val="24"/>
           <w:szCs w:val="24"/>
-          <w:lang w:val="en-US"/>
+          <w:lang w:val="es-ES"/>
         </w:rPr>
-        <w:t xml:space="preserve"> 7 de </w:t>
-      </w:r>
-      <w:proofErr w:type="spellStart"/>
-      <w:r>
-        <w:rPr>
-          <w:rFonts w:ascii="Arial" w:hAnsi="Arial" w:cs="Arial"/>
-          <w:sz w:val="24"/>
-          <w:szCs w:val="24"/>
-          <w:lang w:val="en-US"/>
-        </w:rPr>
-        <w:t>febrero</w:t>
-      </w:r>
-      <w:proofErr w:type="spellEnd"/>
-      <w:r>
-        <w:rPr>
-          <w:rFonts w:ascii="Arial" w:hAnsi="Arial" w:cs="Arial"/>
-          <w:sz w:val="24"/>
-          <w:szCs w:val="24"/>
-          <w:lang w:val="en-US"/>
-        </w:rPr>
-        <w:t xml:space="preserve"> del 2018</w:t>
+        <w:t xml:space="preserve"> 7 de febrero del 2018</w:t>
       </w:r>
     </w:p>
     <w:p>
@@ -619,77 +586,58 @@
               </w:rPr>
               <w:t xml:space="preserve">Humphrey, Watts. </w:t>
             </w:r>
-            <w:proofErr w:type="spellStart"/>
             <w:r>
               <w:rPr>
                 <w:color w:val="000000"/>
                 <w:sz w:val="27"/>
                 <w:szCs w:val="27"/>
-              </w:rPr>
-              <w:t>Introduction</w:t>
-            </w:r>
-            <w:proofErr w:type="spellEnd"/>
+                <w:lang w:val="en-US"/>
+              </w:rPr>
+              <w:t xml:space="preserve">Introduction to Team Software Process. </w:t>
+            </w:r>
             <w:r>
               <w:rPr>
                 <w:color w:val="000000"/>
                 <w:sz w:val="27"/>
                 <w:szCs w:val="27"/>
               </w:rPr>
-              <w:t xml:space="preserve"> </w:t>
-            </w:r>
-            <w:proofErr w:type="spellStart"/>
-            <w:r>
+              <w:t>Capítulo 1, 2, 3</w:t>
+            </w:r>
+          </w:p>
+          <w:p>
+            <w:pPr>
+              <w:pStyle w:val="NormalWeb"/>
               <w:rPr>
                 <w:color w:val="000000"/>
                 <w:sz w:val="27"/>
                 <w:szCs w:val="27"/>
               </w:rPr>
-              <w:t>to</w:t>
-            </w:r>
-            <w:proofErr w:type="spellEnd"/>
+            </w:pPr>
             <w:r>
               <w:rPr>
                 <w:color w:val="000000"/>
                 <w:sz w:val="27"/>
                 <w:szCs w:val="27"/>
               </w:rPr>
-              <w:t xml:space="preserve"> </w:t>
-            </w:r>
-            <w:proofErr w:type="spellStart"/>
-            <w:r>
+              <w:t>PSP</w:t>
+            </w:r>
+          </w:p>
+          <w:p>
+            <w:pPr>
+              <w:pStyle w:val="NormalWeb"/>
               <w:rPr>
                 <w:color w:val="000000"/>
                 <w:sz w:val="27"/>
                 <w:szCs w:val="27"/>
               </w:rPr>
-              <w:t>Team</w:t>
-            </w:r>
-            <w:proofErr w:type="spellEnd"/>
+            </w:pPr>
             <w:r>
               <w:rPr>
                 <w:color w:val="000000"/>
                 <w:sz w:val="27"/>
                 <w:szCs w:val="27"/>
               </w:rPr>
-              <w:t xml:space="preserve"> Software </w:t>
-            </w:r>
-            <w:proofErr w:type="spellStart"/>
-            <w:r>
-              <w:rPr>
-                <w:color w:val="000000"/>
-                <w:sz w:val="27"/>
-                <w:szCs w:val="27"/>
-              </w:rPr>
-              <w:t>Process</w:t>
-            </w:r>
-            <w:proofErr w:type="spellEnd"/>
-            <w:r>
-              <w:rPr>
-                <w:color w:val="000000"/>
-                <w:sz w:val="27"/>
-                <w:szCs w:val="27"/>
-              </w:rPr>
-              <w:t>. Capítulo 1, 2, 3</w:t>
+              <w:t>Común acuerdo grupal</w:t>
             </w:r>
           </w:p>
           <w:p>
@@ -2581,6 +2529,14 @@
               </w:rPr>
               <w:t> </w:t>
             </w:r>
+            <w:r>
+              <w:rPr>
+                <w:rFonts w:ascii="Calibri" w:eastAsia="Times New Roman" w:hAnsi="Calibri" w:cs="Calibri"/>
+                <w:color w:val="000000"/>
+                <w:lang w:eastAsia="es-CO"/>
+              </w:rPr>
+              <w:t>006</w:t>
+            </w:r>
           </w:p>
         </w:tc>
         <w:tc>
@@ -2612,7 +2568,7 @@
                 <w:color w:val="000000"/>
                 <w:lang w:eastAsia="es-CO"/>
               </w:rPr>
-              <w:t> </w:t>
+              <w:t>Objetivos Grupales</w:t>
             </w:r>
           </w:p>
         </w:tc>
@@ -2647,6 +2603,14 @@
               </w:rPr>
               <w:t> </w:t>
             </w:r>
+            <w:r>
+              <w:rPr>
+                <w:rFonts w:ascii="Calibri" w:eastAsia="Times New Roman" w:hAnsi="Calibri" w:cs="Calibri"/>
+                <w:color w:val="000000"/>
+                <w:lang w:eastAsia="es-CO"/>
+              </w:rPr>
+              <w:t>Se definen los objetivos del proyecto y grupo con sus respectivas métricas</w:t>
+            </w:r>
           </w:p>
         </w:tc>
         <w:tc>
@@ -2678,7 +2642,7 @@
                 <w:color w:val="000000"/>
                 <w:lang w:eastAsia="es-CO"/>
               </w:rPr>
-              <w:t> </w:t>
+              <w:t>Todo el equipo</w:t>
             </w:r>
           </w:p>
         </w:tc>
@@ -2711,7 +2675,7 @@
                 <w:color w:val="000000"/>
                 <w:lang w:eastAsia="es-CO"/>
               </w:rPr>
-              <w:t> </w:t>
+              <w:t>Todo el equipo</w:t>
             </w:r>
           </w:p>
         </w:tc>
@@ -2744,7 +2708,7 @@
                 <w:color w:val="000000"/>
                 <w:lang w:eastAsia="es-CO"/>
               </w:rPr>
-              <w:t> </w:t>
+              <w:t>Objetivos definidos</w:t>
             </w:r>
           </w:p>
         </w:tc>
@@ -2784,6 +2748,14 @@
               </w:rPr>
               <w:t> </w:t>
             </w:r>
+            <w:r>
+              <w:rPr>
+                <w:rFonts w:ascii="Calibri" w:eastAsia="Times New Roman" w:hAnsi="Calibri" w:cs="Calibri"/>
+                <w:color w:val="000000"/>
+                <w:lang w:eastAsia="es-CO"/>
+              </w:rPr>
+              <w:t>007</w:t>
+            </w:r>
           </w:p>
         </w:tc>
         <w:tc>
@@ -2815,7 +2787,7 @@
                 <w:color w:val="000000"/>
                 <w:lang w:eastAsia="es-CO"/>
               </w:rPr>
-              <w:t> </w:t>
+              <w:t>Objetivos por roles</w:t>
             </w:r>
           </w:p>
         </w:tc>
@@ -2848,7 +2820,7 @@
                 <w:color w:val="000000"/>
                 <w:lang w:eastAsia="es-CO"/>
               </w:rPr>
-              <w:t> </w:t>
+              <w:t>Cada integrante del grupo plantea su objetivo y métrica dependiendo el rol asignado</w:t>
             </w:r>
           </w:p>
         </w:tc>
@@ -2881,7 +2853,7 @@
                 <w:color w:val="000000"/>
                 <w:lang w:eastAsia="es-CO"/>
               </w:rPr>
-              <w:t> </w:t>
+              <w:t>Todo el equipo</w:t>
             </w:r>
           </w:p>
         </w:tc>
@@ -2914,7 +2886,7 @@
                 <w:color w:val="000000"/>
                 <w:lang w:eastAsia="es-CO"/>
               </w:rPr>
-              <w:t> </w:t>
+              <w:t>Todo el equipo</w:t>
             </w:r>
           </w:p>
         </w:tc>
@@ -2947,7 +2919,7 @@
                 <w:color w:val="000000"/>
                 <w:lang w:eastAsia="es-CO"/>
               </w:rPr>
-              <w:t> </w:t>
+              <w:t>Objetivos y métricas por rol establecidas</w:t>
             </w:r>
           </w:p>
         </w:tc>
@@ -4820,7 +4792,16 @@
                 <w:color w:val="000000"/>
                 <w:lang w:eastAsia="es-CO"/>
               </w:rPr>
-              <w:t> </w:t>
+              <w:lastRenderedPageBreak/>
+              <w:t> </w:t>
+            </w:r>
+            <w:r>
+              <w:rPr>
+                <w:rFonts w:ascii="Calibri" w:eastAsia="Times New Roman" w:hAnsi="Calibri" w:cs="Calibri"/>
+                <w:color w:val="000000"/>
+                <w:lang w:eastAsia="es-CO"/>
+              </w:rPr>
+              <w:t>7</w:t>
             </w:r>
           </w:p>
           <w:p>
@@ -4874,6 +4855,14 @@
               </w:rPr>
               <w:t> </w:t>
             </w:r>
+            <w:r>
+              <w:rPr>
+                <w:rFonts w:ascii="Calibri" w:eastAsia="Times New Roman" w:hAnsi="Calibri" w:cs="Calibri"/>
+                <w:color w:val="000000"/>
+                <w:lang w:eastAsia="es-CO"/>
+              </w:rPr>
+              <w:t>Se especifican las tareas realizadas por el grupo durante la primera etapa</w:t>
+            </w:r>
           </w:p>
           <w:p>
             <w:pPr>
@@ -4941,7 +4930,7 @@
                 <w:color w:val="000000"/>
                 <w:lang w:eastAsia="es-CO"/>
               </w:rPr>
-              <w:t> </w:t>
+              <w:t>Líder equipo</w:t>
             </w:r>
           </w:p>
         </w:tc>
@@ -4973,6 +4962,14 @@
                 <w:lang w:eastAsia="es-CO"/>
               </w:rPr>
             </w:pPr>
+            <w:r>
+              <w:rPr>
+                <w:rFonts w:ascii="Calibri" w:eastAsia="Times New Roman" w:hAnsi="Calibri" w:cs="Calibri"/>
+                <w:color w:val="000000"/>
+                <w:lang w:eastAsia="es-CO"/>
+              </w:rPr>
+              <w:t>21</w:t>
+            </w:r>
           </w:p>
         </w:tc>
         <w:tc>
@@ -4998,6 +4995,14 @@
                 <w:lang w:eastAsia="es-CO"/>
               </w:rPr>
             </w:pPr>
+            <w:r>
+              <w:rPr>
+                <w:rFonts w:ascii="Calibri" w:eastAsia="Times New Roman" w:hAnsi="Calibri" w:cs="Calibri"/>
+                <w:color w:val="000000"/>
+                <w:lang w:eastAsia="es-CO"/>
+              </w:rPr>
+              <w:t>Se agregan objetivos grupales, objetivos con métricas de cada integrante y se modifica los criterios de entrada</w:t>
+            </w:r>
           </w:p>
         </w:tc>
         <w:tc>
@@ -5022,6 +5027,24 @@
                 <w:lang w:eastAsia="es-CO"/>
               </w:rPr>
             </w:pPr>
+            <w:r>
+              <w:rPr>
+                <w:rFonts w:ascii="Calibri" w:eastAsia="Times New Roman" w:hAnsi="Calibri" w:cs="Calibri"/>
+                <w:color w:val="000000"/>
+                <w:lang w:eastAsia="es-CO"/>
+              </w:rPr>
+              <w:t>Líder</w:t>
+            </w:r>
+            <w:bookmarkStart w:id="0" w:name="_GoBack"/>
+            <w:bookmarkEnd w:id="0"/>
+            <w:r>
+              <w:rPr>
+                <w:rFonts w:ascii="Calibri" w:eastAsia="Times New Roman" w:hAnsi="Calibri" w:cs="Calibri"/>
+                <w:color w:val="000000"/>
+                <w:lang w:eastAsia="es-CO"/>
+              </w:rPr>
+              <w:t xml:space="preserve"> equipo</w:t>
+            </w:r>
           </w:p>
         </w:tc>
       </w:tr>

</xml_diff>